<commit_message>
add the story plot
</commit_message>
<xml_diff>
--- a/story.docx
+++ b/story.docx
@@ -33,7 +33,52 @@
       </w:r>
       <w:proofErr w:type="gramEnd"/>
       <w:r>
-        <w:t xml:space="preserve"> In the same forest , there lived a crocodile and his wife.</w:t>
+        <w:t xml:space="preserve"> In the same </w:t>
+      </w:r>
+      <w:proofErr w:type="gramStart"/>
+      <w:r>
+        <w:t>forest ,</w:t>
+      </w:r>
+      <w:proofErr w:type="gramEnd"/>
+      <w:r>
+        <w:t xml:space="preserve"> there lived a crocodile and his wife.</w:t>
+      </w:r>
+      <w:r>
+        <w:t xml:space="preserve"> One </w:t>
+      </w:r>
+      <w:proofErr w:type="gramStart"/>
+      <w:r>
+        <w:t>day ,</w:t>
+      </w:r>
+      <w:proofErr w:type="gramEnd"/>
+      <w:r>
+        <w:t xml:space="preserve"> the crocodile came to the banks of the river and rested under the tree . The kind hearted monkey offered him some </w:t>
+      </w:r>
+      <w:proofErr w:type="gramStart"/>
+      <w:r>
+        <w:t>fruits .</w:t>
+      </w:r>
+      <w:proofErr w:type="gramEnd"/>
+    </w:p>
+    <w:p>
+      <w:r>
+        <w:t xml:space="preserve">The crocodile came back the next day for more </w:t>
+      </w:r>
+      <w:proofErr w:type="gramStart"/>
+      <w:r>
+        <w:t>fruits ,</w:t>
+      </w:r>
+      <w:proofErr w:type="gramEnd"/>
+      <w:r>
+        <w:t xml:space="preserve"> as he loved them . As days </w:t>
+      </w:r>
+      <w:proofErr w:type="gramStart"/>
+      <w:r>
+        <w:t>passed  by</w:t>
+      </w:r>
+      <w:proofErr w:type="gramEnd"/>
+      <w:r>
+        <w:t xml:space="preserve"> , the crocodile and the monkey became good friends,</w:t>
       </w:r>
       <w:bookmarkStart w:id="0" w:name="_GoBack"/>
       <w:bookmarkEnd w:id="0"/>

</xml_diff>